<commit_message>
Problemas De puntuacion arreglados
</commit_message>
<xml_diff>
--- a/Tarea programada 1 - Haskell - separador de líneas.docx
+++ b/Tarea programada 1 - Haskell - separador de líneas.docx
@@ -3675,7 +3675,19 @@
         <w:rPr>
           <w:highlight w:val="yellow"/>
         </w:rPr>
-        <w:t xml:space="preserve">Para poder alinear las líneas de forma agradable, debe ser posible separar palabras largas. </w:t>
+        <w:t xml:space="preserve">Para </w:t>
+      </w:r>
+      <w:r>
+        <w:rPr>
+          <w:highlight w:val="yellow"/>
+        </w:rPr>
+        <w:t xml:space="preserve">poder </w:t>
+      </w:r>
+      <w:r>
+        <w:rPr>
+          <w:highlight w:val="yellow"/>
+        </w:rPr>
+        <w:t xml:space="preserve">alinear las líneas de forma agradable, debe ser posible separar palabras largas. </w:t>
       </w:r>
       <w:r>
         <w:rPr>
@@ -3750,7 +3762,7 @@
           <w:rFonts w:ascii="Courier New" w:hAnsi="Courier New" w:cs="Courier New"/>
           <w:b/>
           <w:sz w:val="20"/>
-          <w:lang w:val="en-US"/>
+          <w:lang w:val="es-419"/>
         </w:rPr>
         <w:t xml:space="preserve"> </w:t>
       </w:r>
@@ -4153,6 +4165,9 @@
         <w:ind w:left="360"/>
       </w:pPr>
       <w:r>
+        <w:rPr>
+          <w:highlight w:val="yellow"/>
+        </w:rPr>
         <w:lastRenderedPageBreak/>
         <w:t xml:space="preserve">Definir una función de separación de palabras que separe un token </w:t>
       </w:r>
@@ -4161,10 +4176,14 @@
           <w:rFonts w:ascii="Courier New" w:hAnsi="Courier New" w:cs="Courier New"/>
           <w:b/>
           <w:sz w:val="20"/>
+          <w:highlight w:val="yellow"/>
         </w:rPr>
         <w:t>Word</w:t>
       </w:r>
       <w:r>
+        <w:rPr>
+          <w:highlight w:val="yellow"/>
+        </w:rPr>
         <w:t xml:space="preserve"> de todas las formas posibles que se pueden derivar del </w:t>
       </w:r>
       <w:proofErr w:type="spellStart"/>
@@ -4173,23 +4192,39 @@
           <w:rFonts w:ascii="Courier New" w:hAnsi="Courier New" w:cs="Courier New"/>
           <w:b/>
           <w:sz w:val="20"/>
+          <w:highlight w:val="yellow"/>
         </w:rPr>
         <w:t>Data.Map</w:t>
       </w:r>
       <w:proofErr w:type="spellEnd"/>
       <w:r>
+        <w:rPr>
+          <w:highlight w:val="yellow"/>
+        </w:rPr>
         <w:t xml:space="preserve"> de arriba. </w:t>
       </w:r>
       <w:r>
+        <w:rPr>
+          <w:highlight w:val="yellow"/>
+        </w:rPr>
         <w:t>Ap</w:t>
       </w:r>
       <w:r>
+        <w:rPr>
+          <w:highlight w:val="yellow"/>
+        </w:rPr>
         <w:t>rovech</w:t>
       </w:r>
       <w:r>
+        <w:rPr>
+          <w:highlight w:val="yellow"/>
+        </w:rPr>
         <w:t>e</w:t>
       </w:r>
       <w:r>
+        <w:rPr>
+          <w:highlight w:val="yellow"/>
+        </w:rPr>
         <w:t xml:space="preserve"> la función </w:t>
       </w:r>
       <w:proofErr w:type="spellStart"/>
@@ -4198,11 +4233,15 @@
           <w:rFonts w:ascii="Courier New" w:hAnsi="Courier New" w:cs="Courier New"/>
           <w:b/>
           <w:sz w:val="20"/>
+          <w:highlight w:val="yellow"/>
         </w:rPr>
         <w:t>mergers</w:t>
       </w:r>
       <w:proofErr w:type="spellEnd"/>
       <w:r>
+        <w:rPr>
+          <w:highlight w:val="yellow"/>
+        </w:rPr>
         <w:t xml:space="preserve"> solicitada antes.</w:t>
       </w:r>
     </w:p>
@@ -4630,28 +4669,49 @@
         <w:ind w:left="360"/>
       </w:pPr>
       <w:r>
+        <w:rPr>
+          <w:highlight w:val="yellow"/>
+        </w:rPr>
         <w:t>Nota: si una palabra tiene puntuación adicionada al final</w:t>
       </w:r>
       <w:r>
+        <w:rPr>
+          <w:highlight w:val="yellow"/>
+        </w:rPr>
         <w:t xml:space="preserve"> </w:t>
       </w:r>
       <w:r>
+        <w:rPr>
+          <w:highlight w:val="yellow"/>
+        </w:rPr>
         <w:t xml:space="preserve">de </w:t>
       </w:r>
       <w:proofErr w:type="gramStart"/>
       <w:r>
+        <w:rPr>
+          <w:highlight w:val="yellow"/>
+        </w:rPr>
         <w:t>la misma</w:t>
       </w:r>
       <w:proofErr w:type="gramEnd"/>
       <w:r>
+        <w:rPr>
+          <w:highlight w:val="yellow"/>
+        </w:rPr>
         <w:t xml:space="preserve">, se debe quitar la puntuación antes de buscar en el </w:t>
       </w:r>
       <w:proofErr w:type="spellStart"/>
       <w:r>
+        <w:rPr>
+          <w:highlight w:val="yellow"/>
+        </w:rPr>
         <w:t>map</w:t>
       </w:r>
       <w:proofErr w:type="spellEnd"/>
       <w:r>
+        <w:rPr>
+          <w:highlight w:val="yellow"/>
+        </w:rPr>
         <w:t>; luego de separada la palabra, se debe restaurar la puntuación en la segunda parte de la palabra.</w:t>
       </w:r>
     </w:p>

</xml_diff>

<commit_message>
J Casi terminada, incluison de loop final
</commit_message>
<xml_diff>
--- a/Tarea programada 1 - Haskell - separador de líneas.docx
+++ b/Tarea programada 1 - Haskell - separador de líneas.docx
@@ -5963,8 +5963,14 @@
           <w:numId w:val="1"/>
         </w:numPr>
         <w:spacing w:after="0"/>
-      </w:pPr>
-      <w:r>
+        <w:rPr>
+          <w:highlight w:val="yellow"/>
+        </w:rPr>
+      </w:pPr>
+      <w:r>
+        <w:rPr>
+          <w:highlight w:val="yellow"/>
+        </w:rPr>
         <w:t xml:space="preserve">Definir una función </w:t>
       </w:r>
       <w:proofErr w:type="spellStart"/>
@@ -5973,19 +5979,29 @@
           <w:rFonts w:ascii="Courier New" w:hAnsi="Courier New" w:cs="Courier New"/>
           <w:b/>
           <w:sz w:val="20"/>
+          <w:highlight w:val="yellow"/>
         </w:rPr>
         <w:t>insertBlanks</w:t>
       </w:r>
       <w:proofErr w:type="spellEnd"/>
       <w:r>
+        <w:rPr>
+          <w:highlight w:val="yellow"/>
+        </w:rPr>
         <w:t xml:space="preserve"> que distribuya un número dado de espacios en blanco entre las palabras. La distribución se hará colocando un </w:t>
       </w:r>
       <w:proofErr w:type="spellStart"/>
       <w:r>
+        <w:rPr>
+          <w:highlight w:val="yellow"/>
+        </w:rPr>
         <w:t>Blank</w:t>
       </w:r>
       <w:proofErr w:type="spellEnd"/>
       <w:r>
+        <w:rPr>
+          <w:highlight w:val="yellow"/>
+        </w:rPr>
         <w:t xml:space="preserve"> en posiciones consecutivas de izquierda a derecha. Esto se repite de nuevo de izquierda a derecha hasta que se haya colocado la cantidad de espacios en blanco pedidos.</w:t>
       </w:r>
     </w:p>
@@ -12892,21 +12908,10 @@
 </file>
 
 <file path=customXml/item1.xml><?xml version="1.0" encoding="utf-8"?>
-<p:properties xmlns:p="http://schemas.microsoft.com/office/2006/metadata/properties" xmlns:xsi="http://www.w3.org/2001/XMLSchema-instance" xmlns:pc="http://schemas.microsoft.com/office/infopath/2007/PartnerControls">
-  <documentManagement/>
-</p:properties>
+<b:Sources xmlns:b="http://schemas.openxmlformats.org/officeDocument/2006/bibliography" xmlns="http://schemas.openxmlformats.org/officeDocument/2006/bibliography" SelectedStyle="\APASixthEditionOfficeOnline.xsl" StyleName="APA" Version="6"/>
 </file>
 
 <file path=customXml/item2.xml><?xml version="1.0" encoding="utf-8"?>
-<?mso-contentType ?>
-<FormTemplates xmlns="http://schemas.microsoft.com/sharepoint/v3/contenttype/forms">
-  <Display>DocumentLibraryForm</Display>
-  <Edit>DocumentLibraryForm</Edit>
-  <New>DocumentLibraryForm</New>
-</FormTemplates>
-</file>
-
-<file path=customXml/item3.xml><?xml version="1.0" encoding="utf-8"?>
 <ct:contentTypeSchema xmlns:ct="http://schemas.microsoft.com/office/2006/metadata/contentType" xmlns:ma="http://schemas.microsoft.com/office/2006/metadata/properties/metaAttributes" ct:_="" ma:_="" ma:contentTypeName="Documento" ma:contentTypeID="0x0101008E6E2EFCB84A854BBD8B4821E90B1302" ma:contentTypeVersion="13" ma:contentTypeDescription="Crear nuevo documento." ma:contentTypeScope="" ma:versionID="566109a43f08521aada9e5a6acaccfe9">
   <xsd:schema xmlns:xsd="http://www.w3.org/2001/XMLSchema" xmlns:xs="http://www.w3.org/2001/XMLSchema" xmlns:p="http://schemas.microsoft.com/office/2006/metadata/properties" xmlns:ns3="e900ef51-ded8-4310-a735-ae6985ccbf88" xmlns:ns4="4fae8e08-12a3-4c74-b5a1-7ab84200bc8a" targetNamespace="http://schemas.microsoft.com/office/2006/metadata/properties" ma:root="true" ma:fieldsID="04bd7394bd13ca1fb77ac69846b89cbb" ns3:_="" ns4:_="">
     <xsd:import namespace="e900ef51-ded8-4310-a735-ae6985ccbf88"/>
@@ -13129,28 +13134,30 @@
 </ct:contentTypeSchema>
 </file>
 
+<file path=customXml/item3.xml><?xml version="1.0" encoding="utf-8"?>
+<?mso-contentType ?>
+<FormTemplates xmlns="http://schemas.microsoft.com/sharepoint/v3/contenttype/forms">
+  <Display>DocumentLibraryForm</Display>
+  <Edit>DocumentLibraryForm</Edit>
+  <New>DocumentLibraryForm</New>
+</FormTemplates>
+</file>
+
 <file path=customXml/item4.xml><?xml version="1.0" encoding="utf-8"?>
-<b:Sources xmlns:b="http://schemas.openxmlformats.org/officeDocument/2006/bibliography" xmlns="http://schemas.openxmlformats.org/officeDocument/2006/bibliography" SelectedStyle="\APASixthEditionOfficeOnline.xsl" StyleName="APA" Version="6"/>
+<p:properties xmlns:p="http://schemas.microsoft.com/office/2006/metadata/properties" xmlns:xsi="http://www.w3.org/2001/XMLSchema-instance" xmlns:pc="http://schemas.microsoft.com/office/infopath/2007/PartnerControls">
+  <documentManagement/>
+</p:properties>
 </file>
 
 <file path=customXml/itemProps1.xml><?xml version="1.0" encoding="utf-8"?>
-<ds:datastoreItem xmlns:ds="http://schemas.openxmlformats.org/officeDocument/2006/customXml" ds:itemID="{21C692D0-AF5B-46D7-AFEB-48730B1C42DC}">
+<ds:datastoreItem xmlns:ds="http://schemas.openxmlformats.org/officeDocument/2006/customXml" ds:itemID="{F90FCA6D-2AE3-4B28-8DDE-565DB28FBA7C}">
   <ds:schemaRefs>
-    <ds:schemaRef ds:uri="http://schemas.microsoft.com/office/2006/metadata/properties"/>
-    <ds:schemaRef ds:uri="http://schemas.microsoft.com/office/infopath/2007/PartnerControls"/>
+    <ds:schemaRef ds:uri="http://schemas.openxmlformats.org/officeDocument/2006/bibliography"/>
   </ds:schemaRefs>
 </ds:datastoreItem>
 </file>
 
 <file path=customXml/itemProps2.xml><?xml version="1.0" encoding="utf-8"?>
-<ds:datastoreItem xmlns:ds="http://schemas.openxmlformats.org/officeDocument/2006/customXml" ds:itemID="{FAF75561-F728-4982-8F13-F6DD90A45032}">
-  <ds:schemaRefs>
-    <ds:schemaRef ds:uri="http://schemas.microsoft.com/sharepoint/v3/contenttype/forms"/>
-  </ds:schemaRefs>
-</ds:datastoreItem>
-</file>
-
-<file path=customXml/itemProps3.xml><?xml version="1.0" encoding="utf-8"?>
 <ds:datastoreItem xmlns:ds="http://schemas.openxmlformats.org/officeDocument/2006/customXml" ds:itemID="{6FA37C53-E34F-4605-96D5-347D0EA85632}">
   <ds:schemaRefs>
     <ds:schemaRef ds:uri="http://schemas.microsoft.com/office/2006/metadata/contentType"/>
@@ -13169,10 +13176,19 @@
 </ds:datastoreItem>
 </file>
 
+<file path=customXml/itemProps3.xml><?xml version="1.0" encoding="utf-8"?>
+<ds:datastoreItem xmlns:ds="http://schemas.openxmlformats.org/officeDocument/2006/customXml" ds:itemID="{FAF75561-F728-4982-8F13-F6DD90A45032}">
+  <ds:schemaRefs>
+    <ds:schemaRef ds:uri="http://schemas.microsoft.com/sharepoint/v3/contenttype/forms"/>
+  </ds:schemaRefs>
+</ds:datastoreItem>
+</file>
+
 <file path=customXml/itemProps4.xml><?xml version="1.0" encoding="utf-8"?>
-<ds:datastoreItem xmlns:ds="http://schemas.openxmlformats.org/officeDocument/2006/customXml" ds:itemID="{F90FCA6D-2AE3-4B28-8DDE-565DB28FBA7C}">
+<ds:datastoreItem xmlns:ds="http://schemas.openxmlformats.org/officeDocument/2006/customXml" ds:itemID="{21C692D0-AF5B-46D7-AFEB-48730B1C42DC}">
   <ds:schemaRefs>
-    <ds:schemaRef ds:uri="http://schemas.openxmlformats.org/officeDocument/2006/bibliography"/>
+    <ds:schemaRef ds:uri="http://schemas.microsoft.com/office/2006/metadata/properties"/>
+    <ds:schemaRef ds:uri="http://schemas.microsoft.com/office/infopath/2007/PartnerControls"/>
   </ds:schemaRefs>
 </ds:datastoreItem>
 </file>
</xml_diff>